<commit_message>
minute changes in doc
</commit_message>
<xml_diff>
--- a/Assignment Report.docx
+++ b/Assignment Report.docx
@@ -4659,8 +4659,6 @@
         </w:rPr>
         <w:t xml:space="preserve">2.a Choosing the Neural Network </w:t>
       </w:r>
-      <w:bookmarkStart w:id="0" w:name="_GoBack"/>
-      <w:bookmarkEnd w:id="0"/>
     </w:p>
     <w:p>
       <w:pPr>
@@ -9685,7 +9683,6 @@
           <w:lang w:val="en-IN"/>
         </w:rPr>
       </w:pPr>
-      <w:proofErr w:type="spellStart"/>
       <w:r>
         <w:rPr>
           <w:rFonts w:ascii="Consolas" w:eastAsia="Times New Roman" w:hAnsi="Consolas" w:cs="Courier New"/>
@@ -9693,18 +9690,10 @@
           <w:szCs w:val="21"/>
           <w:lang w:val="en-IN"/>
         </w:rPr>
-        <w:t>my_new_</w:t>
-      </w:r>
-      <w:proofErr w:type="gramStart"/>
-      <w:r>
-        <w:rPr>
-          <w:rFonts w:ascii="Consolas" w:eastAsia="Times New Roman" w:hAnsi="Consolas" w:cs="Courier New"/>
-          <w:sz w:val="21"/>
-          <w:szCs w:val="21"/>
-          <w:lang w:val="en-IN"/>
-        </w:rPr>
-        <w:t>model</w:t>
-      </w:r>
+        <w:t>traffic_model</w:t>
+      </w:r>
+      <w:bookmarkStart w:id="0" w:name="_GoBack"/>
+      <w:bookmarkEnd w:id="0"/>
       <w:r>
         <w:rPr>
           <w:rFonts w:ascii="Consolas" w:eastAsia="Times New Roman" w:hAnsi="Consolas" w:cs="Courier New"/>
@@ -9722,18 +9711,7 @@
           <w:szCs w:val="21"/>
           <w:lang w:val="en-IN"/>
         </w:rPr>
-        <w:t>layers</w:t>
-      </w:r>
-      <w:proofErr w:type="spellEnd"/>
-      <w:proofErr w:type="gramEnd"/>
-      <w:r>
-        <w:rPr>
-          <w:rFonts w:ascii="Consolas" w:eastAsia="Times New Roman" w:hAnsi="Consolas" w:cs="Courier New"/>
-          <w:sz w:val="21"/>
-          <w:szCs w:val="21"/>
-          <w:lang w:val="en-IN"/>
-        </w:rPr>
-        <w:t>[</w:t>
+        <w:t>layers[</w:t>
       </w:r>
       <w:r>
         <w:rPr>
@@ -19630,7 +19608,7 @@
 </file>
 
 <file path=customXml/itemProps1.xml><?xml version="1.0" encoding="utf-8"?>
-<ds:datastoreItem xmlns:ds="http://schemas.openxmlformats.org/officeDocument/2006/customXml" ds:itemID="{4D75B23D-81B6-439D-9379-A14EEC15D07F}">
+<ds:datastoreItem xmlns:ds="http://schemas.openxmlformats.org/officeDocument/2006/customXml" ds:itemID="{F01A22E0-D464-4E52-9F73-98C54B286B9B}">
   <ds:schemaRefs>
     <ds:schemaRef ds:uri="http://schemas.openxmlformats.org/officeDocument/2006/bibliography"/>
   </ds:schemaRefs>

</xml_diff>